<commit_message>
added thoughts of testing to spez docx
</commit_message>
<xml_diff>
--- a/Abweichung der Spezifikation.docx
+++ b/Abweichung der Spezifikation.docx
@@ -128,12 +128,395 @@
       <w:pPr>
         <w:ind w:left="360" w:hanging="360"/>
       </w:pPr>
-      <w:bookmarkStart w:id="0" w:name="_GoBack"/>
-      <w:bookmarkEnd w:id="0"/>
+    </w:p>
+    <w:p>
+      <w:pPr>
+        <w:pStyle w:val="berschrift1"/>
+      </w:pPr>
       <w:r>
-        <w:t xml:space="preserve"> </w:t>
+        <w:t>Gedanken zum Testen:</w:t>
       </w:r>
     </w:p>
+    <w:p>
+      <w:r>
+        <w:t>Wir würden das Projekt nach folgenden Testfällen testen:</w:t>
+      </w:r>
+    </w:p>
+    <w:tbl>
+      <w:tblPr>
+        <w:tblStyle w:val="Tabellenraster"/>
+        <w:tblW w:w="0" w:type="auto"/>
+        <w:tblInd w:w="360" w:type="dxa"/>
+        <w:tblLook w:val="04A0" w:firstRow="1" w:lastRow="0" w:firstColumn="1" w:lastColumn="0" w:noHBand="0" w:noVBand="1"/>
+      </w:tblPr>
+      <w:tblGrid>
+        <w:gridCol w:w="4473"/>
+        <w:gridCol w:w="4455"/>
+      </w:tblGrid>
+      <w:tr>
+        <w:tc>
+          <w:tcPr>
+            <w:tcW w:w="4606" w:type="dxa"/>
+          </w:tcPr>
+          <w:p>
+            <w:pPr>
+              <w:pStyle w:val="Listenabsatz"/>
+              <w:numPr>
+                <w:ilvl w:val="0"/>
+                <w:numId w:val="0"/>
+              </w:numPr>
+              <w:rPr>
+                <w:b/>
+              </w:rPr>
+            </w:pPr>
+            <w:r>
+              <w:rPr>
+                <w:b/>
+              </w:rPr>
+              <w:t>Test case</w:t>
+            </w:r>
+          </w:p>
+        </w:tc>
+        <w:tc>
+          <w:tcPr>
+            <w:tcW w:w="4606" w:type="dxa"/>
+          </w:tcPr>
+          <w:p>
+            <w:pPr>
+              <w:pStyle w:val="Listenabsatz"/>
+              <w:numPr>
+                <w:ilvl w:val="0"/>
+                <w:numId w:val="0"/>
+              </w:numPr>
+              <w:rPr>
+                <w:b/>
+              </w:rPr>
+            </w:pPr>
+            <w:r>
+              <w:rPr>
+                <w:b/>
+              </w:rPr>
+              <w:t>Expected Value</w:t>
+            </w:r>
+          </w:p>
+        </w:tc>
+      </w:tr>
+      <w:tr>
+        <w:tc>
+          <w:tcPr>
+            <w:tcW w:w="4606" w:type="dxa"/>
+          </w:tcPr>
+          <w:p>
+            <w:pPr>
+              <w:ind w:left="360" w:hanging="360"/>
+            </w:pPr>
+            <w:r>
+              <w:t>Werden alle Mühlen erkannt?</w:t>
+            </w:r>
+          </w:p>
+        </w:tc>
+        <w:tc>
+          <w:tcPr>
+            <w:tcW w:w="4606" w:type="dxa"/>
+          </w:tcPr>
+          <w:p>
+            <w:pPr>
+              <w:pStyle w:val="Listenabsatz"/>
+              <w:numPr>
+                <w:ilvl w:val="0"/>
+                <w:numId w:val="0"/>
+              </w:numPr>
+            </w:pPr>
+            <w:r>
+              <w:t>Ja</w:t>
+            </w:r>
+          </w:p>
+        </w:tc>
+      </w:tr>
+      <w:tr>
+        <w:tc>
+          <w:tcPr>
+            <w:tcW w:w="4606" w:type="dxa"/>
+          </w:tcPr>
+          <w:p>
+            <w:pPr>
+              <w:ind w:left="360" w:hanging="360"/>
+            </w:pPr>
+            <w:r>
+              <w:t>Kann man einen Stein entfernen wenn man eine Mühle gemacht hat?</w:t>
+            </w:r>
+          </w:p>
+        </w:tc>
+        <w:tc>
+          <w:tcPr>
+            <w:tcW w:w="4606" w:type="dxa"/>
+          </w:tcPr>
+          <w:p>
+            <w:pPr>
+              <w:pStyle w:val="Listenabsatz"/>
+              <w:numPr>
+                <w:ilvl w:val="0"/>
+                <w:numId w:val="0"/>
+              </w:numPr>
+            </w:pPr>
+            <w:r>
+              <w:t>Ja</w:t>
+            </w:r>
+          </w:p>
+        </w:tc>
+      </w:tr>
+      <w:tr>
+        <w:tc>
+          <w:tcPr>
+            <w:tcW w:w="4606" w:type="dxa"/>
+          </w:tcPr>
+          <w:p>
+            <w:pPr>
+              <w:ind w:left="360" w:hanging="360"/>
+            </w:pPr>
+            <w:r>
+              <w:t xml:space="preserve">Kann man einen Stein einer Mühle entfernen? </w:t>
+            </w:r>
+          </w:p>
+        </w:tc>
+        <w:tc>
+          <w:tcPr>
+            <w:tcW w:w="4606" w:type="dxa"/>
+          </w:tcPr>
+          <w:p>
+            <w:pPr>
+              <w:pStyle w:val="Listenabsatz"/>
+              <w:numPr>
+                <w:ilvl w:val="0"/>
+                <w:numId w:val="0"/>
+              </w:numPr>
+            </w:pPr>
+            <w:r>
+              <w:t>Nein</w:t>
+            </w:r>
+          </w:p>
+        </w:tc>
+      </w:tr>
+      <w:tr>
+        <w:tc>
+          <w:tcPr>
+            <w:tcW w:w="4606" w:type="dxa"/>
+          </w:tcPr>
+          <w:p>
+            <w:pPr>
+              <w:pStyle w:val="Listenabsatz"/>
+              <w:numPr>
+                <w:ilvl w:val="0"/>
+                <w:numId w:val="0"/>
+              </w:numPr>
+            </w:pPr>
+            <w:r>
+              <w:t>Kann man einen Stein einer Mühle entfernen, wenn nur noch Mühlen vorhanden sind?</w:t>
+            </w:r>
+          </w:p>
+        </w:tc>
+        <w:tc>
+          <w:tcPr>
+            <w:tcW w:w="4606" w:type="dxa"/>
+          </w:tcPr>
+          <w:p>
+            <w:pPr>
+              <w:pStyle w:val="Listenabsatz"/>
+              <w:numPr>
+                <w:ilvl w:val="0"/>
+                <w:numId w:val="0"/>
+              </w:numPr>
+            </w:pPr>
+            <w:r>
+              <w:t>Ja</w:t>
+            </w:r>
+          </w:p>
+        </w:tc>
+      </w:tr>
+      <w:tr>
+        <w:tc>
+          <w:tcPr>
+            <w:tcW w:w="4606" w:type="dxa"/>
+          </w:tcPr>
+          <w:p>
+            <w:pPr>
+              <w:pStyle w:val="Listenabsatz"/>
+              <w:numPr>
+                <w:ilvl w:val="0"/>
+                <w:numId w:val="0"/>
+              </w:numPr>
+            </w:pPr>
+            <w:r>
+              <w:t>Kann man springen, wenn man nur noch 3 Steine hat?</w:t>
+            </w:r>
+          </w:p>
+        </w:tc>
+        <w:tc>
+          <w:tcPr>
+            <w:tcW w:w="4606" w:type="dxa"/>
+          </w:tcPr>
+          <w:p>
+            <w:pPr>
+              <w:pStyle w:val="Listenabsatz"/>
+              <w:numPr>
+                <w:ilvl w:val="0"/>
+                <w:numId w:val="0"/>
+              </w:numPr>
+            </w:pPr>
+            <w:r>
+              <w:t>Ja</w:t>
+            </w:r>
+          </w:p>
+        </w:tc>
+      </w:tr>
+      <w:tr>
+        <w:tc>
+          <w:tcPr>
+            <w:tcW w:w="4606" w:type="dxa"/>
+          </w:tcPr>
+          <w:p>
+            <w:pPr>
+              <w:pStyle w:val="Listenabsatz"/>
+              <w:numPr>
+                <w:ilvl w:val="0"/>
+                <w:numId w:val="0"/>
+              </w:numPr>
+            </w:pPr>
+            <w:r>
+              <w:t>Kann man nur um eins verschieben?</w:t>
+            </w:r>
+          </w:p>
+        </w:tc>
+        <w:tc>
+          <w:tcPr>
+            <w:tcW w:w="4606" w:type="dxa"/>
+          </w:tcPr>
+          <w:p>
+            <w:pPr>
+              <w:pStyle w:val="Listenabsatz"/>
+              <w:numPr>
+                <w:ilvl w:val="0"/>
+                <w:numId w:val="0"/>
+              </w:numPr>
+            </w:pPr>
+            <w:r>
+              <w:t>Ja</w:t>
+            </w:r>
+          </w:p>
+        </w:tc>
+      </w:tr>
+      <w:tr>
+        <w:tc>
+          <w:tcPr>
+            <w:tcW w:w="4606" w:type="dxa"/>
+          </w:tcPr>
+          <w:p>
+            <w:pPr>
+              <w:pStyle w:val="Listenabsatz"/>
+              <w:numPr>
+                <w:ilvl w:val="0"/>
+                <w:numId w:val="0"/>
+              </w:numPr>
+            </w:pPr>
+            <w:r>
+              <w:t>Wird erkannt wer gewonnen hat?</w:t>
+            </w:r>
+          </w:p>
+        </w:tc>
+        <w:tc>
+          <w:tcPr>
+            <w:tcW w:w="4606" w:type="dxa"/>
+          </w:tcPr>
+          <w:p>
+            <w:pPr>
+              <w:pStyle w:val="Listenabsatz"/>
+              <w:numPr>
+                <w:ilvl w:val="0"/>
+                <w:numId w:val="0"/>
+              </w:numPr>
+            </w:pPr>
+            <w:r>
+              <w:t>Ja</w:t>
+            </w:r>
+          </w:p>
+        </w:tc>
+      </w:tr>
+      <w:tr>
+        <w:tc>
+          <w:tcPr>
+            <w:tcW w:w="4606" w:type="dxa"/>
+          </w:tcPr>
+          <w:p>
+            <w:pPr>
+              <w:pStyle w:val="Listenabsatz"/>
+              <w:numPr>
+                <w:ilvl w:val="0"/>
+                <w:numId w:val="0"/>
+              </w:numPr>
+            </w:pPr>
+            <w:r>
+              <w:t>Funktionieren alle Buttons und Menü Punkte?</w:t>
+            </w:r>
+          </w:p>
+        </w:tc>
+        <w:tc>
+          <w:tcPr>
+            <w:tcW w:w="4606" w:type="dxa"/>
+          </w:tcPr>
+          <w:p>
+            <w:pPr>
+              <w:pStyle w:val="Listenabsatz"/>
+              <w:numPr>
+                <w:ilvl w:val="0"/>
+                <w:numId w:val="0"/>
+              </w:numPr>
+            </w:pPr>
+            <w:r>
+              <w:t>Ja</w:t>
+            </w:r>
+          </w:p>
+        </w:tc>
+      </w:tr>
+      <w:tr>
+        <w:tc>
+          <w:tcPr>
+            <w:tcW w:w="4606" w:type="dxa"/>
+          </w:tcPr>
+          <w:p>
+            <w:pPr>
+              <w:pStyle w:val="Listenabsatz"/>
+              <w:numPr>
+                <w:ilvl w:val="0"/>
+                <w:numId w:val="0"/>
+              </w:numPr>
+            </w:pPr>
+            <w:r>
+              <w:t xml:space="preserve">Funktioniert das Aufgeben? </w:t>
+            </w:r>
+          </w:p>
+        </w:tc>
+        <w:tc>
+          <w:tcPr>
+            <w:tcW w:w="4606" w:type="dxa"/>
+          </w:tcPr>
+          <w:p>
+            <w:pPr>
+              <w:pStyle w:val="Listenabsatz"/>
+              <w:numPr>
+                <w:ilvl w:val="0"/>
+                <w:numId w:val="0"/>
+              </w:numPr>
+            </w:pPr>
+            <w:r>
+              <w:t>Ja</w:t>
+            </w:r>
+            <w:bookmarkStart w:id="0" w:name="_GoBack"/>
+            <w:bookmarkEnd w:id="0"/>
+          </w:p>
+        </w:tc>
+      </w:tr>
+    </w:tbl>
+    <w:p/>
     <w:sectPr>
       <w:headerReference w:type="even" r:id="rId8"/>
       <w:headerReference w:type="default" r:id="rId9"/>
@@ -806,6 +1189,25 @@
       <w:contextualSpacing/>
     </w:pPr>
   </w:style>
+  <w:style w:type="table" w:styleId="Tabellenraster">
+    <w:name w:val="Table Grid"/>
+    <w:basedOn w:val="NormaleTabelle"/>
+    <w:uiPriority w:val="59"/>
+    <w:rsid w:val="004C0EF8"/>
+    <w:pPr>
+      <w:spacing w:after="0" w:line="240" w:lineRule="auto"/>
+    </w:pPr>
+    <w:tblPr>
+      <w:tblBorders>
+        <w:top w:val="single" w:sz="4" w:space="0" w:color="auto"/>
+        <w:left w:val="single" w:sz="4" w:space="0" w:color="auto"/>
+        <w:bottom w:val="single" w:sz="4" w:space="0" w:color="auto"/>
+        <w:right w:val="single" w:sz="4" w:space="0" w:color="auto"/>
+        <w:insideH w:val="single" w:sz="4" w:space="0" w:color="auto"/>
+        <w:insideV w:val="single" w:sz="4" w:space="0" w:color="auto"/>
+      </w:tblBorders>
+    </w:tblPr>
+  </w:style>
 </w:styles>
 </file>
 
@@ -1122,6 +1524,25 @@
       <w:ind w:left="360"/>
       <w:contextualSpacing/>
     </w:pPr>
+  </w:style>
+  <w:style w:type="table" w:styleId="Tabellenraster">
+    <w:name w:val="Table Grid"/>
+    <w:basedOn w:val="NormaleTabelle"/>
+    <w:uiPriority w:val="59"/>
+    <w:rsid w:val="004C0EF8"/>
+    <w:pPr>
+      <w:spacing w:after="0" w:line="240" w:lineRule="auto"/>
+    </w:pPr>
+    <w:tblPr>
+      <w:tblBorders>
+        <w:top w:val="single" w:sz="4" w:space="0" w:color="auto"/>
+        <w:left w:val="single" w:sz="4" w:space="0" w:color="auto"/>
+        <w:bottom w:val="single" w:sz="4" w:space="0" w:color="auto"/>
+        <w:right w:val="single" w:sz="4" w:space="0" w:color="auto"/>
+        <w:insideH w:val="single" w:sz="4" w:space="0" w:color="auto"/>
+        <w:insideV w:val="single" w:sz="4" w:space="0" w:color="auto"/>
+      </w:tblBorders>
+    </w:tblPr>
   </w:style>
 </w:styles>
 </file>

</xml_diff>

<commit_message>
Letzte Dokumente fertiggestellt und das Projekt einwenig aufgeräumt
</commit_message>
<xml_diff>
--- a/Abweichung der Spezifikation.docx
+++ b/Abweichung der Spezifikation.docx
@@ -9,13 +9,16 @@
       <w:r>
         <w:t>Abweichung der Spezifikation:</w:t>
       </w:r>
+      <w:r>
+        <w:t xml:space="preserve"> </w:t>
+      </w:r>
     </w:p>
     <w:p>
       <w:pPr>
         <w:pStyle w:val="Listenabsatz"/>
       </w:pPr>
       <w:r>
-        <w:t>Spiel mit 2 Spielern</w:t>
+        <w:t>Turniermodus</w:t>
       </w:r>
     </w:p>
     <w:p>
@@ -28,7 +31,36 @@
         <w:ind w:left="360"/>
       </w:pPr>
       <w:r>
-        <w:t xml:space="preserve">Wurde vollständig implementiert und funktioniert </w:t>
+        <w:t xml:space="preserve">FXML steht, Klasse wurde vorbereitet aber für die </w:t>
+      </w:r>
+      <w:r>
+        <w:t xml:space="preserve">Implementierung der </w:t>
+      </w:r>
+      <w:r>
+        <w:t xml:space="preserve">Logik </w:t>
+      </w:r>
+      <w:r>
+        <w:t xml:space="preserve">hatten wir </w:t>
+      </w:r>
+      <w:r>
+        <w:t>zu wenig Zeit</w:t>
+      </w:r>
+      <w:r>
+        <w:t xml:space="preserve"> </w:t>
+      </w:r>
+      <w:r>
+        <w:t>zur Verfügung</w:t>
+      </w:r>
+      <w:r>
+        <w:t>.</w:t>
+      </w:r>
+    </w:p>
+    <w:p>
+      <w:pPr>
+        <w:pStyle w:val="Listenabsatz"/>
+      </w:pPr>
+      <w:r>
+        <w:t>Einfache KI als Gegner</w:t>
       </w:r>
     </w:p>
     <w:p>
@@ -40,94 +72,24 @@
         </w:numPr>
         <w:ind w:left="360"/>
       </w:pPr>
-    </w:p>
-    <w:p>
-      <w:pPr>
-        <w:pStyle w:val="Listenabsatz"/>
-      </w:pPr>
-      <w:r>
-        <w:t>Turniermodus</w:t>
-      </w:r>
-    </w:p>
-    <w:p>
-      <w:pPr>
-        <w:pStyle w:val="Listenabsatz"/>
-        <w:numPr>
-          <w:ilvl w:val="0"/>
-          <w:numId w:val="0"/>
-        </w:numPr>
-        <w:ind w:left="360"/>
-      </w:pPr>
-      <w:r>
-        <w:t>FXML steht, Klasse wurde vorbereitet aber für die Logik war zu wenig Zeit</w:t>
-      </w:r>
-    </w:p>
-    <w:p>
-      <w:pPr>
-        <w:pStyle w:val="Listenabsatz"/>
-        <w:numPr>
-          <w:ilvl w:val="0"/>
-          <w:numId w:val="0"/>
-        </w:numPr>
-        <w:ind w:left="360"/>
-      </w:pPr>
-    </w:p>
-    <w:p>
-      <w:pPr>
-        <w:pStyle w:val="Listenabsatz"/>
-      </w:pPr>
-      <w:r>
-        <w:t>Einfache KI als Gegner</w:t>
-      </w:r>
-    </w:p>
-    <w:p>
-      <w:pPr>
-        <w:pStyle w:val="Listenabsatz"/>
-        <w:numPr>
-          <w:ilvl w:val="0"/>
-          <w:numId w:val="0"/>
-        </w:numPr>
-        <w:ind w:left="360"/>
-      </w:pPr>
-      <w:r>
-        <w:t>FXML steht, Klasse wurde vorbereitet aber für die Logik war zu wenig Zeit</w:t>
-      </w:r>
-    </w:p>
-    <w:p>
-      <w:pPr>
-        <w:pStyle w:val="Listenabsatz"/>
-        <w:numPr>
-          <w:ilvl w:val="0"/>
-          <w:numId w:val="0"/>
-        </w:numPr>
-        <w:ind w:left="360"/>
-      </w:pPr>
-    </w:p>
-    <w:p>
-      <w:pPr>
-        <w:pStyle w:val="Listenabsatz"/>
-      </w:pPr>
-      <w:r>
-        <w:t>Programm kontrolliert, ob die unten definierten Regeln eingehalten werden</w:t>
-      </w:r>
-    </w:p>
-    <w:p>
-      <w:pPr>
-        <w:pStyle w:val="Listenabsatz"/>
-        <w:numPr>
-          <w:ilvl w:val="0"/>
-          <w:numId w:val="0"/>
-        </w:numPr>
-        <w:ind w:left="360"/>
-      </w:pPr>
-      <w:r>
-        <w:t>Die Regeln wurden vollständig im Model gespeichert und sie werden im Spiel umgesetzt</w:t>
-      </w:r>
-    </w:p>
-    <w:p>
-      <w:pPr>
-        <w:ind w:left="360" w:hanging="360"/>
-      </w:pPr>
+      <w:r>
+        <w:t xml:space="preserve">FXML steht, Klasse wurde vorbereitet aber für die </w:t>
+      </w:r>
+      <w:r>
+        <w:t xml:space="preserve">Implementierung der </w:t>
+      </w:r>
+      <w:r>
+        <w:t xml:space="preserve">Logik </w:t>
+      </w:r>
+      <w:r>
+        <w:t>hatten wir</w:t>
+      </w:r>
+      <w:r>
+        <w:t xml:space="preserve"> zu wenig Zeit</w:t>
+      </w:r>
+      <w:r>
+        <w:t xml:space="preserve"> zur Verfügung.</w:t>
+      </w:r>
     </w:p>
     <w:p>
       <w:pPr>
@@ -150,8 +112,8 @@
         <w:tblLook w:val="04A0" w:firstRow="1" w:lastRow="0" w:firstColumn="1" w:lastColumn="0" w:noHBand="0" w:noVBand="1"/>
       </w:tblPr>
       <w:tblGrid>
-        <w:gridCol w:w="4473"/>
-        <w:gridCol w:w="4455"/>
+        <w:gridCol w:w="4474"/>
+        <w:gridCol w:w="4454"/>
       </w:tblGrid>
       <w:tr>
         <w:tc>
@@ -173,8 +135,16 @@
               <w:rPr>
                 <w:b/>
               </w:rPr>
-              <w:t>Test case</w:t>
-            </w:r>
+              <w:t xml:space="preserve">Test </w:t>
+            </w:r>
+            <w:proofErr w:type="spellStart"/>
+            <w:r>
+              <w:rPr>
+                <w:b/>
+              </w:rPr>
+              <w:t>case</w:t>
+            </w:r>
+            <w:proofErr w:type="spellEnd"/>
           </w:p>
         </w:tc>
         <w:tc>
@@ -192,11 +162,19 @@
                 <w:b/>
               </w:rPr>
             </w:pPr>
+            <w:proofErr w:type="spellStart"/>
             <w:r>
               <w:rPr>
                 <w:b/>
               </w:rPr>
-              <w:t>Expected Value</w:t>
+              <w:t>Expected</w:t>
+            </w:r>
+            <w:proofErr w:type="spellEnd"/>
+            <w:r>
+              <w:rPr>
+                <w:b/>
+              </w:rPr>
+              <w:t xml:space="preserve"> Value</w:t>
             </w:r>
           </w:p>
         </w:tc>
@@ -229,70 +207,6 @@
             </w:pPr>
             <w:r>
               <w:t>Ja</w:t>
-            </w:r>
-          </w:p>
-        </w:tc>
-      </w:tr>
-      <w:tr>
-        <w:tc>
-          <w:tcPr>
-            <w:tcW w:w="4606" w:type="dxa"/>
-          </w:tcPr>
-          <w:p>
-            <w:pPr>
-              <w:ind w:left="360" w:hanging="360"/>
-            </w:pPr>
-            <w:r>
-              <w:t>Kann man einen Stein entfernen wenn man eine Mühle gemacht hat?</w:t>
-            </w:r>
-          </w:p>
-        </w:tc>
-        <w:tc>
-          <w:tcPr>
-            <w:tcW w:w="4606" w:type="dxa"/>
-          </w:tcPr>
-          <w:p>
-            <w:pPr>
-              <w:pStyle w:val="Listenabsatz"/>
-              <w:numPr>
-                <w:ilvl w:val="0"/>
-                <w:numId w:val="0"/>
-              </w:numPr>
-            </w:pPr>
-            <w:r>
-              <w:t>Ja</w:t>
-            </w:r>
-          </w:p>
-        </w:tc>
-      </w:tr>
-      <w:tr>
-        <w:tc>
-          <w:tcPr>
-            <w:tcW w:w="4606" w:type="dxa"/>
-          </w:tcPr>
-          <w:p>
-            <w:pPr>
-              <w:ind w:left="360" w:hanging="360"/>
-            </w:pPr>
-            <w:r>
-              <w:t xml:space="preserve">Kann man einen Stein einer Mühle entfernen? </w:t>
-            </w:r>
-          </w:p>
-        </w:tc>
-        <w:tc>
-          <w:tcPr>
-            <w:tcW w:w="4606" w:type="dxa"/>
-          </w:tcPr>
-          <w:p>
-            <w:pPr>
-              <w:pStyle w:val="Listenabsatz"/>
-              <w:numPr>
-                <w:ilvl w:val="0"/>
-                <w:numId w:val="0"/>
-              </w:numPr>
-            </w:pPr>
-            <w:r>
-              <w:t>Nein</w:t>
             </w:r>
           </w:p>
         </w:tc>
@@ -311,7 +225,7 @@
               </w:numPr>
             </w:pPr>
             <w:r>
-              <w:t>Kann man einen Stein einer Mühle entfernen, wenn nur noch Mühlen vorhanden sind?</w:t>
+              <w:t>Kann man einen Stein entfernen wenn man eine Mühle gemacht hat?</w:t>
             </w:r>
           </w:p>
         </w:tc>
@@ -347,7 +261,25 @@
               </w:numPr>
             </w:pPr>
             <w:r>
-              <w:t>Kann man springen, wenn man nur noch 3 Steine hat?</w:t>
+              <w:t xml:space="preserve">Kann man </w:t>
+            </w:r>
+            <w:r>
+              <w:t>vom Gegner</w:t>
+            </w:r>
+            <w:r>
+              <w:t xml:space="preserve"> </w:t>
+            </w:r>
+            <w:r>
+              <w:t xml:space="preserve">einen Stein </w:t>
+            </w:r>
+            <w:r>
+              <w:t xml:space="preserve">der sich in einer geschlossenen </w:t>
+            </w:r>
+            <w:r>
+              <w:t xml:space="preserve">Mühle </w:t>
+            </w:r>
+            <w:r>
+              <w:t>befindet entfernen?</w:t>
             </w:r>
           </w:p>
         </w:tc>
@@ -364,7 +296,7 @@
               </w:numPr>
             </w:pPr>
             <w:r>
-              <w:t>Ja</w:t>
+              <w:t>Nein</w:t>
             </w:r>
           </w:p>
         </w:tc>
@@ -383,7 +315,19 @@
               </w:numPr>
             </w:pPr>
             <w:r>
-              <w:t>Kann man nur um eins verschieben?</w:t>
+              <w:t xml:space="preserve">Kann man einen Stein </w:t>
+            </w:r>
+            <w:r>
+              <w:t xml:space="preserve">vom Gegner der sich in </w:t>
+            </w:r>
+            <w:r>
+              <w:t>einer Mühle</w:t>
+            </w:r>
+            <w:r>
+              <w:t xml:space="preserve"> befindet</w:t>
+            </w:r>
+            <w:r>
+              <w:t xml:space="preserve"> entfernen, wenn nur noch Mühlen vorhanden sind?</w:t>
             </w:r>
           </w:p>
         </w:tc>
@@ -419,7 +363,7 @@
               </w:numPr>
             </w:pPr>
             <w:r>
-              <w:t>Wird erkannt wer gewonnen hat?</w:t>
+              <w:t>Kann man springen, wenn man nur noch 3 Steine hat?</w:t>
             </w:r>
           </w:p>
         </w:tc>
@@ -455,7 +399,13 @@
               </w:numPr>
             </w:pPr>
             <w:r>
-              <w:t>Funktionieren alle Buttons und Menü Punkte?</w:t>
+              <w:t xml:space="preserve">Kann man </w:t>
+            </w:r>
+            <w:r>
+              <w:t xml:space="preserve">die Steine immer </w:t>
+            </w:r>
+            <w:r>
+              <w:t>nur um eins verschieben?</w:t>
             </w:r>
           </w:p>
         </w:tc>
@@ -491,7 +441,7 @@
               </w:numPr>
             </w:pPr>
             <w:r>
-              <w:t xml:space="preserve">Funktioniert das Aufgeben? </w:t>
+              <w:t>Wird erkannt wer gewonnen hat?</w:t>
             </w:r>
           </w:p>
         </w:tc>
@@ -510,13 +460,224 @@
             <w:r>
               <w:t>Ja</w:t>
             </w:r>
-            <w:bookmarkStart w:id="0" w:name="_GoBack"/>
-            <w:bookmarkEnd w:id="0"/>
+          </w:p>
+        </w:tc>
+      </w:tr>
+      <w:tr>
+        <w:tc>
+          <w:tcPr>
+            <w:tcW w:w="4606" w:type="dxa"/>
+          </w:tcPr>
+          <w:p>
+            <w:pPr>
+              <w:pStyle w:val="Listenabsatz"/>
+              <w:numPr>
+                <w:ilvl w:val="0"/>
+                <w:numId w:val="0"/>
+              </w:numPr>
+            </w:pPr>
+            <w:r>
+              <w:t>Funktionieren alle Buttons und Menü Punkte?</w:t>
+            </w:r>
+          </w:p>
+        </w:tc>
+        <w:tc>
+          <w:tcPr>
+            <w:tcW w:w="4606" w:type="dxa"/>
+          </w:tcPr>
+          <w:p>
+            <w:pPr>
+              <w:pStyle w:val="Listenabsatz"/>
+              <w:numPr>
+                <w:ilvl w:val="0"/>
+                <w:numId w:val="0"/>
+              </w:numPr>
+            </w:pPr>
+            <w:r>
+              <w:t>Ja</w:t>
+            </w:r>
+          </w:p>
+        </w:tc>
+      </w:tr>
+      <w:tr>
+        <w:tc>
+          <w:tcPr>
+            <w:tcW w:w="4606" w:type="dxa"/>
+          </w:tcPr>
+          <w:p>
+            <w:pPr>
+              <w:pStyle w:val="Listenabsatz"/>
+              <w:numPr>
+                <w:ilvl w:val="0"/>
+                <w:numId w:val="0"/>
+              </w:numPr>
+            </w:pPr>
+            <w:r>
+              <w:t xml:space="preserve">Funktioniert das Aufgeben? </w:t>
+            </w:r>
+          </w:p>
+        </w:tc>
+        <w:tc>
+          <w:tcPr>
+            <w:tcW w:w="4606" w:type="dxa"/>
+          </w:tcPr>
+          <w:p>
+            <w:pPr>
+              <w:pStyle w:val="Listenabsatz"/>
+              <w:numPr>
+                <w:ilvl w:val="0"/>
+                <w:numId w:val="0"/>
+              </w:numPr>
+            </w:pPr>
+            <w:r>
+              <w:t>Ja</w:t>
+            </w:r>
           </w:p>
         </w:tc>
       </w:tr>
     </w:tbl>
-    <w:p/>
+    <w:p>
+      <w:pPr>
+        <w:pStyle w:val="berschrift1"/>
+      </w:pPr>
+      <w:r>
+        <w:t xml:space="preserve">Abweichungen vom </w:t>
+      </w:r>
+      <w:r>
+        <w:t>Entwurfs-</w:t>
+      </w:r>
+      <w:r>
+        <w:t xml:space="preserve"> zum </w:t>
+      </w:r>
+      <w:r>
+        <w:t>Final</w:t>
+      </w:r>
+      <w:r>
+        <w:t>-Klassendiagramm:</w:t>
+      </w:r>
+    </w:p>
+    <w:p>
+      <w:r>
+        <w:t>Eine zusätzliche Klasse Mill, sie wird gebraucht um Mühlen abzuspeichern.</w:t>
+      </w:r>
+    </w:p>
+    <w:p>
+      <w:r>
+        <w:t>Die Klasse Game hat einige zusätzliche Methoden, da sie nun noch mehr Logik en</w:t>
+      </w:r>
+      <w:r>
+        <w:t xml:space="preserve">thält als beim Entwurf gedacht. </w:t>
+      </w:r>
+    </w:p>
+    <w:p>
+      <w:r>
+        <w:t xml:space="preserve">Wir haben für </w:t>
+      </w:r>
+      <w:proofErr w:type="gramStart"/>
+      <w:r>
+        <w:t>jeden</w:t>
+      </w:r>
+      <w:proofErr w:type="gramEnd"/>
+      <w:r>
+        <w:t xml:space="preserve"> Screen einen eigenen Controller. Beim Entwurf dachten wir, wir könnten alles mit einem einzelnen Controller schaffen.</w:t>
+      </w:r>
+    </w:p>
+    <w:p>
+      <w:r>
+        <w:t xml:space="preserve">Da die Methode Game alle </w:t>
+      </w:r>
+      <w:proofErr w:type="spellStart"/>
+      <w:r>
+        <w:t>Pieces</w:t>
+      </w:r>
+      <w:proofErr w:type="spellEnd"/>
+      <w:r>
+        <w:t xml:space="preserve"> verwaltet:</w:t>
+      </w:r>
+    </w:p>
+    <w:p>
+      <w:pPr>
+        <w:pStyle w:val="Listenabsatz"/>
+        <w:numPr>
+          <w:ilvl w:val="0"/>
+          <w:numId w:val="4"/>
+        </w:numPr>
+      </w:pPr>
+      <w:r>
+        <w:t>Ist d</w:t>
+      </w:r>
+      <w:r>
+        <w:t xml:space="preserve">ie Methode </w:t>
+      </w:r>
+      <w:proofErr w:type="spellStart"/>
+      <w:r>
+        <w:t>isOldPointNext</w:t>
+      </w:r>
+      <w:proofErr w:type="spellEnd"/>
+      <w:r>
+        <w:t xml:space="preserve"> nicht mehr in der Klasse Point sondern in der Klasse Game.</w:t>
+      </w:r>
+    </w:p>
+    <w:p>
+      <w:pPr>
+        <w:pStyle w:val="Listenabsatz"/>
+        <w:numPr>
+          <w:ilvl w:val="0"/>
+          <w:numId w:val="4"/>
+        </w:numPr>
+      </w:pPr>
+      <w:r>
+        <w:t>Gibt es die</w:t>
+      </w:r>
+      <w:r>
+        <w:t xml:space="preserve"> Methode </w:t>
+      </w:r>
+      <w:proofErr w:type="spellStart"/>
+      <w:r>
+        <w:t>select</w:t>
+      </w:r>
+      <w:r>
+        <w:t>Piece</w:t>
+      </w:r>
+      <w:proofErr w:type="spellEnd"/>
+      <w:r>
+        <w:t xml:space="preserve"> nicht mehr in den </w:t>
+      </w:r>
+      <w:r>
+        <w:t>Klasse Piece</w:t>
+      </w:r>
+      <w:r>
+        <w:t xml:space="preserve"> und View, jedoch ein Attribut</w:t>
+      </w:r>
+      <w:r>
+        <w:t xml:space="preserve"> vom Typ Piece mit Setter </w:t>
+      </w:r>
+      <w:r>
+        <w:t>in der Klasse Game.</w:t>
+      </w:r>
+    </w:p>
+    <w:p>
+      <w:pPr>
+        <w:pStyle w:val="Listenabsatz"/>
+        <w:numPr>
+          <w:ilvl w:val="0"/>
+          <w:numId w:val="4"/>
+        </w:numPr>
+      </w:pPr>
+      <w:r>
+        <w:t xml:space="preserve">Ist die Methode </w:t>
+      </w:r>
+      <w:proofErr w:type="spellStart"/>
+      <w:r>
+        <w:t>movePiece</w:t>
+      </w:r>
+      <w:proofErr w:type="spellEnd"/>
+      <w:r>
+        <w:t xml:space="preserve"> von der Klasse View in die Klasse Game verschoben worden.</w:t>
+      </w:r>
+      <w:bookmarkStart w:id="0" w:name="_GoBack"/>
+      <w:bookmarkEnd w:id="0"/>
+    </w:p>
     <w:sectPr>
       <w:headerReference w:type="even" r:id="rId8"/>
       <w:headerReference w:type="default" r:id="rId9"/>
@@ -756,6 +917,119 @@
 <file path=word/numbering.xml><?xml version="1.0" encoding="utf-8"?>
 <w:numbering xmlns:wpc="http://schemas.microsoft.com/office/word/2010/wordprocessingCanvas" xmlns:mc="http://schemas.openxmlformats.org/markup-compatibility/2006" xmlns:o="urn:schemas-microsoft-com:office:office" xmlns:r="http://schemas.openxmlformats.org/officeDocument/2006/relationships" xmlns:m="http://schemas.openxmlformats.org/officeDocument/2006/math" xmlns:v="urn:schemas-microsoft-com:vml" xmlns:wp14="http://schemas.microsoft.com/office/word/2010/wordprocessingDrawing" xmlns:wp="http://schemas.openxmlformats.org/drawingml/2006/wordprocessingDrawing" xmlns:w10="urn:schemas-microsoft-com:office:word" xmlns:w="http://schemas.openxmlformats.org/wordprocessingml/2006/main" xmlns:w14="http://schemas.microsoft.com/office/word/2010/wordml" xmlns:wpg="http://schemas.microsoft.com/office/word/2010/wordprocessingGroup" xmlns:wpi="http://schemas.microsoft.com/office/word/2010/wordprocessingInk" xmlns:wne="http://schemas.microsoft.com/office/word/2006/wordml" xmlns:wps="http://schemas.microsoft.com/office/word/2010/wordprocessingShape" mc:Ignorable="w14 wp14">
   <w:abstractNum w:abstractNumId="0">
+    <w:nsid w:val="05E83503"/>
+    <w:multiLevelType w:val="hybridMultilevel"/>
+    <w:tmpl w:val="DBB40A58"/>
+    <w:lvl w:ilvl="0" w:tplc="08070001">
+      <w:start w:val="1"/>
+      <w:numFmt w:val="bullet"/>
+      <w:lvlText w:val=""/>
+      <w:lvlJc w:val="left"/>
+      <w:pPr>
+        <w:ind w:left="720" w:hanging="360"/>
+      </w:pPr>
+      <w:rPr>
+        <w:rFonts w:ascii="Symbol" w:hAnsi="Symbol" w:hint="default"/>
+      </w:rPr>
+    </w:lvl>
+    <w:lvl w:ilvl="1" w:tplc="08070003" w:tentative="1">
+      <w:start w:val="1"/>
+      <w:numFmt w:val="bullet"/>
+      <w:lvlText w:val="o"/>
+      <w:lvlJc w:val="left"/>
+      <w:pPr>
+        <w:ind w:left="1440" w:hanging="360"/>
+      </w:pPr>
+      <w:rPr>
+        <w:rFonts w:ascii="Courier New" w:hAnsi="Courier New" w:cs="Courier New" w:hint="default"/>
+      </w:rPr>
+    </w:lvl>
+    <w:lvl w:ilvl="2" w:tplc="08070005" w:tentative="1">
+      <w:start w:val="1"/>
+      <w:numFmt w:val="bullet"/>
+      <w:lvlText w:val=""/>
+      <w:lvlJc w:val="left"/>
+      <w:pPr>
+        <w:ind w:left="2160" w:hanging="360"/>
+      </w:pPr>
+      <w:rPr>
+        <w:rFonts w:ascii="Wingdings" w:hAnsi="Wingdings" w:hint="default"/>
+      </w:rPr>
+    </w:lvl>
+    <w:lvl w:ilvl="3" w:tplc="08070001" w:tentative="1">
+      <w:start w:val="1"/>
+      <w:numFmt w:val="bullet"/>
+      <w:lvlText w:val=""/>
+      <w:lvlJc w:val="left"/>
+      <w:pPr>
+        <w:ind w:left="2880" w:hanging="360"/>
+      </w:pPr>
+      <w:rPr>
+        <w:rFonts w:ascii="Symbol" w:hAnsi="Symbol" w:hint="default"/>
+      </w:rPr>
+    </w:lvl>
+    <w:lvl w:ilvl="4" w:tplc="08070003" w:tentative="1">
+      <w:start w:val="1"/>
+      <w:numFmt w:val="bullet"/>
+      <w:lvlText w:val="o"/>
+      <w:lvlJc w:val="left"/>
+      <w:pPr>
+        <w:ind w:left="3600" w:hanging="360"/>
+      </w:pPr>
+      <w:rPr>
+        <w:rFonts w:ascii="Courier New" w:hAnsi="Courier New" w:cs="Courier New" w:hint="default"/>
+      </w:rPr>
+    </w:lvl>
+    <w:lvl w:ilvl="5" w:tplc="08070005" w:tentative="1">
+      <w:start w:val="1"/>
+      <w:numFmt w:val="bullet"/>
+      <w:lvlText w:val=""/>
+      <w:lvlJc w:val="left"/>
+      <w:pPr>
+        <w:ind w:left="4320" w:hanging="360"/>
+      </w:pPr>
+      <w:rPr>
+        <w:rFonts w:ascii="Wingdings" w:hAnsi="Wingdings" w:hint="default"/>
+      </w:rPr>
+    </w:lvl>
+    <w:lvl w:ilvl="6" w:tplc="08070001" w:tentative="1">
+      <w:start w:val="1"/>
+      <w:numFmt w:val="bullet"/>
+      <w:lvlText w:val=""/>
+      <w:lvlJc w:val="left"/>
+      <w:pPr>
+        <w:ind w:left="5040" w:hanging="360"/>
+      </w:pPr>
+      <w:rPr>
+        <w:rFonts w:ascii="Symbol" w:hAnsi="Symbol" w:hint="default"/>
+      </w:rPr>
+    </w:lvl>
+    <w:lvl w:ilvl="7" w:tplc="08070003" w:tentative="1">
+      <w:start w:val="1"/>
+      <w:numFmt w:val="bullet"/>
+      <w:lvlText w:val="o"/>
+      <w:lvlJc w:val="left"/>
+      <w:pPr>
+        <w:ind w:left="5760" w:hanging="360"/>
+      </w:pPr>
+      <w:rPr>
+        <w:rFonts w:ascii="Courier New" w:hAnsi="Courier New" w:cs="Courier New" w:hint="default"/>
+      </w:rPr>
+    </w:lvl>
+    <w:lvl w:ilvl="8" w:tplc="08070005" w:tentative="1">
+      <w:start w:val="1"/>
+      <w:numFmt w:val="bullet"/>
+      <w:lvlText w:val=""/>
+      <w:lvlJc w:val="left"/>
+      <w:pPr>
+        <w:ind w:left="6480" w:hanging="360"/>
+      </w:pPr>
+      <w:rPr>
+        <w:rFonts w:ascii="Wingdings" w:hAnsi="Wingdings" w:hint="default"/>
+      </w:rPr>
+    </w:lvl>
+  </w:abstractNum>
+  <w:abstractNum w:abstractNumId="1">
     <w:nsid w:val="22CE6776"/>
     <w:multiLevelType w:val="hybridMultilevel"/>
     <w:tmpl w:val="9BBE748E"/>
@@ -870,6 +1144,15 @@
     </w:lvl>
   </w:abstractNum>
   <w:num w:numId="1">
+    <w:abstractNumId w:val="1"/>
+  </w:num>
+  <w:num w:numId="2">
+    <w:abstractNumId w:val="1"/>
+  </w:num>
+  <w:num w:numId="3">
+    <w:abstractNumId w:val="1"/>
+  </w:num>
+  <w:num w:numId="4">
     <w:abstractNumId w:val="0"/>
   </w:num>
 </w:numbering>
@@ -1185,7 +1468,6 @@
         <w:numId w:val="1"/>
       </w:numPr>
       <w:spacing w:after="0"/>
-      <w:ind w:left="360"/>
       <w:contextualSpacing/>
     </w:pPr>
   </w:style>
@@ -1521,7 +1803,6 @@
         <w:numId w:val="1"/>
       </w:numPr>
       <w:spacing w:after="0"/>
-      <w:ind w:left="360"/>
       <w:contextualSpacing/>
     </w:pPr>
   </w:style>

</xml_diff>